<commit_message>
Addressed the feedbacks in the KB
</commit_message>
<xml_diff>
--- a/Paragraphs/Apply-indentation-for-import-content/.NET/Apply-indentation-for-import-content/Data/DestinationDocument.docx
+++ b/Paragraphs/Apply-indentation-for-import-content/.NET/Apply-indentation-for-import-content/Data/DestinationDocument.docx
@@ -4,401 +4,31 @@
   <w:body>
     <w:p>
       <w:pPr>
-        <w:rPr>
-          <w:rFonts w:ascii="Calibri" w:hAnsi="Calibri"/>
-          <w:b/>
-          <w:u w:val="single"/>
-        </w:rPr>
+        <w:jc w:val="both"/>
       </w:pPr>
       <w:r>
-        <w:rPr>
-          <w:rFonts w:ascii="Calibri" w:hAnsi="Calibri"/>
-          <w:b/>
-          <w:u w:val="single"/>
-        </w:rPr>
-        <w:t>Northwind Database</w:t>
-      </w:r>
-    </w:p>
-    <w:p>
-      <w:pPr>
-        <w:rPr>
-          <w:rFonts w:ascii="Calibri" w:hAnsi="Calibri"/>
-          <w:b/>
-          <w:sz w:val="20"/>
-          <w:szCs w:val="20"/>
-        </w:rPr>
-      </w:pPr>
-    </w:p>
-    <w:p>
-      <w:pPr>
-        <w:spacing w:line="360" w:lineRule="auto"/>
-        <w:rPr>
-          <w:rFonts w:ascii="Calibri" w:hAnsi="Calibri"/>
-          <w:b/>
-          <w:sz w:val="20"/>
-          <w:szCs w:val="20"/>
-        </w:rPr>
-      </w:pPr>
-      <w:r>
-        <w:rPr>
-          <w:rFonts w:ascii="Calibri" w:hAnsi="Calibri"/>
-          <w:sz w:val="20"/>
-          <w:szCs w:val="20"/>
-          <w:lang w:val="it-IT"/>
-        </w:rPr>
-        <w:t>The Northwind sample database (Northwind.mdb) is included with all versions of Access. It provides data you can experiment with and database objects that demonstrate features you might want to implement in your own databases. Using Northwind, you can become familiar with how a relational database is structured and how the database objects work together to help you enter, store, manipulate, and print your data.</w:t>
-      </w:r>
-      <w:r>
-        <w:rPr>
-          <w:rFonts w:ascii="Calibri" w:hAnsi="Calibri"/>
-          <w:sz w:val="20"/>
-          <w:szCs w:val="20"/>
-        </w:rPr>
-        <w:t>.</w:t>
-      </w:r>
-    </w:p>
-    <w:p>
-      <w:pPr>
-        <w:rPr>
-          <w:rFonts w:ascii="Calibri" w:hAnsi="Calibri"/>
-          <w:b/>
-          <w:sz w:val="20"/>
-          <w:szCs w:val="20"/>
-        </w:rPr>
-      </w:pPr>
-    </w:p>
-    <w:p>
-      <w:pPr>
-        <w:shd w:val="clear" w:color="auto" w:fill="FFFFFF"/>
-        <w:spacing w:after="120"/>
-        <w:rPr>
-          <w:rFonts w:ascii="Calibri" w:hAnsi="Calibri"/>
-          <w:b/>
-          <w:sz w:val="20"/>
-          <w:szCs w:val="20"/>
-        </w:rPr>
-      </w:pPr>
-      <w:r>
-        <w:rPr>
-          <w:rFonts w:ascii="Calibri" w:hAnsi="Calibri"/>
-          <w:color w:val="333333"/>
-          <w:sz w:val="20"/>
-          <w:szCs w:val="20"/>
-          <w:lang w:eastAsia="fr-FR"/>
-        </w:rPr>
-        <w:t>It contains the following detailed information:</w:t>
-      </w:r>
-    </w:p>
-    <w:p>
-      <w:pPr>
-        <w:numPr>
-          <w:ilvl w:val="0"/>
-          <w:numId w:val="3"/>
-        </w:numPr>
-        <w:shd w:val="clear" w:color="auto" w:fill="FFFFFF"/>
-        <w:spacing w:after="120"/>
-        <w:rPr>
-          <w:rFonts w:ascii="Calibri" w:hAnsi="Calibri"/>
-          <w:color w:val="333333"/>
-          <w:sz w:val="20"/>
-          <w:szCs w:val="20"/>
-          <w:lang w:eastAsia="fr-FR"/>
-        </w:rPr>
-      </w:pPr>
-      <w:r>
-        <w:rPr>
-          <w:rFonts w:ascii="Calibri" w:hAnsi="Calibri"/>
-          <w:color w:val="333333"/>
-          <w:sz w:val="20"/>
-          <w:szCs w:val="20"/>
-          <w:lang w:eastAsia="fr-FR"/>
-        </w:rPr>
-        <w:t>Suppliers/Vendors of Northwind – who supply to the company.</w:t>
-      </w:r>
-    </w:p>
-    <w:p>
-      <w:pPr>
-        <w:numPr>
-          <w:ilvl w:val="0"/>
-          <w:numId w:val="3"/>
-        </w:numPr>
-        <w:shd w:val="clear" w:color="auto" w:fill="FFFFFF"/>
-        <w:spacing w:after="120"/>
-        <w:rPr>
-          <w:rFonts w:ascii="Calibri" w:hAnsi="Calibri"/>
-          <w:color w:val="333333"/>
-          <w:sz w:val="20"/>
-          <w:szCs w:val="20"/>
-          <w:lang w:eastAsia="fr-FR"/>
-        </w:rPr>
-      </w:pPr>
-      <w:r>
-        <w:rPr>
-          <w:rFonts w:ascii="Calibri" w:hAnsi="Calibri"/>
-          <w:color w:val="333333"/>
-          <w:sz w:val="20"/>
-          <w:szCs w:val="20"/>
-          <w:lang w:eastAsia="fr-FR"/>
-        </w:rPr>
-        <w:t>Customers of Northwind – who buy from Northwind</w:t>
-      </w:r>
-    </w:p>
-    <w:p>
-      <w:pPr>
-        <w:numPr>
-          <w:ilvl w:val="0"/>
-          <w:numId w:val="3"/>
-        </w:numPr>
-        <w:shd w:val="clear" w:color="auto" w:fill="FFFFFF"/>
-        <w:spacing w:after="120"/>
-        <w:rPr>
-          <w:rFonts w:ascii="Calibri" w:hAnsi="Calibri"/>
-          <w:color w:val="333333"/>
-          <w:sz w:val="20"/>
-          <w:szCs w:val="20"/>
-          <w:lang w:eastAsia="fr-FR"/>
-        </w:rPr>
-      </w:pPr>
-      <w:r>
-        <w:rPr>
-          <w:rFonts w:ascii="Calibri" w:hAnsi="Calibri"/>
-          <w:color w:val="333333"/>
-          <w:sz w:val="20"/>
-          <w:szCs w:val="20"/>
-          <w:lang w:eastAsia="fr-FR"/>
-        </w:rPr>
-        <w:t>Employee details of Northwind traders – who work for Northwind</w:t>
-      </w:r>
-    </w:p>
-    <w:p>
-      <w:pPr>
-        <w:numPr>
-          <w:ilvl w:val="0"/>
-          <w:numId w:val="3"/>
-        </w:numPr>
-        <w:shd w:val="clear" w:color="auto" w:fill="FFFFFF"/>
-        <w:spacing w:after="120"/>
-        <w:rPr>
-          <w:rFonts w:ascii="Calibri" w:hAnsi="Calibri"/>
-          <w:color w:val="333333"/>
-          <w:sz w:val="20"/>
-          <w:szCs w:val="20"/>
-          <w:lang w:eastAsia="fr-FR"/>
-        </w:rPr>
-      </w:pPr>
-      <w:r>
-        <w:rPr>
-          <w:rFonts w:ascii="Calibri" w:hAnsi="Calibri"/>
-          <w:color w:val="333333"/>
-          <w:sz w:val="20"/>
-          <w:szCs w:val="20"/>
-          <w:lang w:eastAsia="fr-FR"/>
-        </w:rPr>
-        <w:t>The product information – the products that Northwind trades in</w:t>
-      </w:r>
-    </w:p>
-    <w:p>
-      <w:pPr>
-        <w:numPr>
-          <w:ilvl w:val="0"/>
-          <w:numId w:val="3"/>
-        </w:numPr>
-        <w:shd w:val="clear" w:color="auto" w:fill="FFFFFF"/>
-        <w:spacing w:after="120"/>
-        <w:rPr>
-          <w:rFonts w:ascii="Calibri" w:hAnsi="Calibri"/>
-          <w:color w:val="333333"/>
-          <w:sz w:val="20"/>
-          <w:szCs w:val="20"/>
-          <w:lang w:eastAsia="fr-FR"/>
-        </w:rPr>
-      </w:pPr>
-      <w:r>
-        <w:rPr>
-          <w:rFonts w:ascii="Calibri" w:hAnsi="Calibri"/>
-          <w:color w:val="333333"/>
-          <w:sz w:val="20"/>
-          <w:szCs w:val="20"/>
-          <w:lang w:eastAsia="fr-FR"/>
-        </w:rPr>
-        <w:t>The inventory details – the details of the inventory held by Northwind traders.</w:t>
-      </w:r>
-    </w:p>
-    <w:p>
-      <w:pPr>
-        <w:numPr>
-          <w:ilvl w:val="0"/>
-          <w:numId w:val="3"/>
-        </w:numPr>
-        <w:shd w:val="clear" w:color="auto" w:fill="FFFFFF"/>
-        <w:spacing w:after="120"/>
-        <w:rPr>
-          <w:rFonts w:ascii="Calibri" w:hAnsi="Calibri"/>
-          <w:color w:val="333333"/>
-          <w:sz w:val="20"/>
-          <w:szCs w:val="20"/>
-          <w:lang w:eastAsia="fr-FR"/>
-        </w:rPr>
-      </w:pPr>
-      <w:r>
-        <w:rPr>
-          <w:rFonts w:ascii="Calibri" w:hAnsi="Calibri"/>
-          <w:color w:val="333333"/>
-          <w:sz w:val="20"/>
-          <w:szCs w:val="20"/>
-          <w:lang w:eastAsia="fr-FR"/>
-        </w:rPr>
-        <w:t>The shippers – details of the shippers who ship the products from the traders to the end-customers</w:t>
-      </w:r>
-    </w:p>
-    <w:p>
-      <w:pPr>
-        <w:numPr>
-          <w:ilvl w:val="0"/>
-          <w:numId w:val="3"/>
-        </w:numPr>
-        <w:shd w:val="clear" w:color="auto" w:fill="FFFFFF"/>
-        <w:spacing w:after="120"/>
-        <w:rPr>
-          <w:rFonts w:ascii="Calibri" w:hAnsi="Calibri"/>
-          <w:color w:val="333333"/>
-          <w:sz w:val="20"/>
-          <w:szCs w:val="20"/>
-          <w:lang w:eastAsia="fr-FR"/>
-        </w:rPr>
-      </w:pPr>
-      <w:r>
-        <w:rPr>
-          <w:rFonts w:ascii="Calibri" w:hAnsi="Calibri"/>
-          <w:color w:val="333333"/>
-          <w:sz w:val="20"/>
-          <w:szCs w:val="20"/>
-          <w:lang w:eastAsia="fr-FR"/>
-        </w:rPr>
-        <w:t xml:space="preserve">PO transactions </w:t>
+        <w:t xml:space="preserve">Adventure Works Cycles, the fictitious company on which the </w:t>
       </w:r>
       <w:proofErr w:type="spellStart"/>
       <w:r>
-        <w:rPr>
-          <w:rFonts w:ascii="Calibri" w:hAnsi="Calibri"/>
-          <w:color w:val="333333"/>
-          <w:sz w:val="20"/>
-          <w:szCs w:val="20"/>
-          <w:lang w:eastAsia="fr-FR"/>
-        </w:rPr>
-        <w:t>i.e</w:t>
+        <w:t>AdventureWorks</w:t>
       </w:r>
       <w:proofErr w:type="spellEnd"/>
       <w:r>
-        <w:rPr>
-          <w:rFonts w:ascii="Calibri" w:hAnsi="Calibri"/>
-          <w:color w:val="333333"/>
-          <w:sz w:val="20"/>
-          <w:szCs w:val="20"/>
-          <w:lang w:eastAsia="fr-FR"/>
-        </w:rPr>
-        <w:t xml:space="preserve"> Purchase Order transactions – details of the transactions taking place between vendors &amp; the company.</w:t>
+        <w:t xml:space="preserve"> sample databases are based, is a large, multinational manufacturing company. The company manufactures and sells metal and composite bicycles to North American, European and Asian commercial markets. While its base operation </w:t>
+      </w:r>
+      <w:proofErr w:type="gramStart"/>
+      <w:r>
+        <w:t>is located in</w:t>
+      </w:r>
+      <w:proofErr w:type="gramEnd"/>
+      <w:r>
+        <w:t xml:space="preserve"> Bothell, Washington with 290 employees, several regional sales teams are located throughout their market base.</w:t>
       </w:r>
     </w:p>
-    <w:p>
-      <w:pPr>
-        <w:numPr>
-          <w:ilvl w:val="0"/>
-          <w:numId w:val="3"/>
-        </w:numPr>
-        <w:shd w:val="clear" w:color="auto" w:fill="FFFFFF"/>
-        <w:spacing w:after="120"/>
-        <w:rPr>
-          <w:rFonts w:ascii="Calibri" w:hAnsi="Calibri"/>
-          <w:color w:val="333333"/>
-          <w:sz w:val="20"/>
-          <w:szCs w:val="20"/>
-          <w:lang w:eastAsia="fr-FR"/>
-        </w:rPr>
-      </w:pPr>
-      <w:r>
-        <w:rPr>
-          <w:rFonts w:ascii="Calibri" w:hAnsi="Calibri"/>
-          <w:color w:val="333333"/>
-          <w:sz w:val="20"/>
-          <w:szCs w:val="20"/>
-          <w:lang w:eastAsia="fr-FR"/>
-        </w:rPr>
-        <w:t>Sales Order transaction – details of the transactions taking place between the customers &amp; the company.</w:t>
-      </w:r>
-    </w:p>
-    <w:p>
-      <w:pPr>
-        <w:numPr>
-          <w:ilvl w:val="0"/>
-          <w:numId w:val="3"/>
-        </w:numPr>
-        <w:shd w:val="clear" w:color="auto" w:fill="FFFFFF"/>
-        <w:spacing w:after="120"/>
-        <w:rPr>
-          <w:rFonts w:ascii="Calibri" w:hAnsi="Calibri"/>
-          <w:color w:val="333333"/>
-          <w:sz w:val="20"/>
-          <w:szCs w:val="20"/>
-          <w:lang w:eastAsia="fr-FR"/>
-        </w:rPr>
-      </w:pPr>
-      <w:r>
-        <w:rPr>
-          <w:rFonts w:ascii="Calibri" w:hAnsi="Calibri"/>
-          <w:color w:val="333333"/>
-          <w:sz w:val="20"/>
-          <w:szCs w:val="20"/>
-          <w:lang w:eastAsia="fr-FR"/>
-        </w:rPr>
-        <w:t>Inventory transactions – details of the transactions taking place in the inventory</w:t>
-      </w:r>
-    </w:p>
-    <w:p>
-      <w:pPr>
-        <w:numPr>
-          <w:ilvl w:val="0"/>
-          <w:numId w:val="3"/>
-        </w:numPr>
-        <w:shd w:val="clear" w:color="auto" w:fill="FFFFFF"/>
-        <w:spacing w:after="120"/>
-        <w:rPr>
-          <w:rFonts w:ascii="inherit" w:hAnsi="inherit"/>
-          <w:color w:val="333333"/>
-          <w:sz w:val="21"/>
-          <w:szCs w:val="20"/>
-          <w:lang w:eastAsia="fr-FR"/>
-        </w:rPr>
-      </w:pPr>
-      <w:r>
-        <w:rPr>
-          <w:rFonts w:ascii="Calibri" w:hAnsi="Calibri"/>
-          <w:color w:val="333333"/>
-          <w:sz w:val="20"/>
-          <w:szCs w:val="20"/>
-          <w:lang w:eastAsia="fr-FR"/>
-        </w:rPr>
-        <w:t>Invoices – details of the invoice raised against the order.</w:t>
-      </w:r>
-    </w:p>
-    <w:p>
-      <w:pPr>
-        <w:spacing w:line="360" w:lineRule="auto"/>
-        <w:rPr>
-          <w:rFonts w:ascii="inherit" w:hAnsi="inherit"/>
-          <w:color w:val="333333"/>
-          <w:sz w:val="21"/>
-          <w:szCs w:val="20"/>
-          <w:lang w:eastAsia="fr-FR"/>
-        </w:rPr>
-      </w:pPr>
-    </w:p>
-    <w:p/>
     <w:sectPr>
       <w:headerReference w:type="even" r:id="rId7"/>
-      <w:headerReference w:type="default" r:id="rId8"/>
-      <w:footerReference w:type="default" r:id="rId9"/>
-      <w:headerReference w:type="first" r:id="rId10"/>
+      <w:headerReference w:type="first" r:id="rId8"/>
       <w:pgSz w:w="12240" w:h="15840"/>
       <w:pgMar w:top="1440" w:right="1440" w:bottom="1440" w:left="1440" w:header="720" w:footer="720" w:gutter="0"/>
       <w:cols w:space="720"/>
@@ -424,12 +54,6 @@
     </w:p>
   </w:endnote>
 </w:endnotes>
-</file>
-
-<file path=word/footer1.xml><?xml version="1.0" encoding="utf-8"?>
-<w:ftr xmlns:wpc="http://schemas.microsoft.com/office/word/2010/wordprocessingCanvas" xmlns:cx="http://schemas.microsoft.com/office/drawing/2014/chartex" xmlns:cx1="http://schemas.microsoft.com/office/drawing/2015/9/8/chartex" xmlns:cx2="http://schemas.microsoft.com/office/drawing/2015/10/21/chartex" xmlns:cx3="http://schemas.microsoft.com/office/drawing/2016/5/9/chartex" xmlns:cx4="http://schemas.microsoft.com/office/drawing/2016/5/10/chartex" xmlns:cx5="http://schemas.microsoft.com/office/drawing/2016/5/11/chartex" xmlns:cx6="http://schemas.microsoft.com/office/drawing/2016/5/12/chartex" xmlns:cx7="http://schemas.microsoft.com/office/drawing/2016/5/13/chartex" xmlns:cx8="http://schemas.microsoft.com/office/drawing/2016/5/14/chartex" xmlns:mc="http://schemas.openxmlformats.org/markup-compatibility/2006" xmlns:aink="http://schemas.microsoft.com/office/drawing/2016/ink" xmlns:am3d="http://schemas.microsoft.com/office/drawing/2017/model3d" xmlns:o="urn:schemas-microsoft-com:office:office" xmlns:oel="http://schemas.microsoft.com/office/2019/extlst" xmlns:r="http://schemas.openxmlformats.org/officeDocument/2006/relationships" xmlns:m="http://schemas.openxmlformats.org/officeDocument/2006/math" xmlns:v="urn:schemas-microsoft-com:vml" xmlns:wp14="http://schemas.microsoft.com/office/word/2010/wordprocessingDrawing" xmlns:wp="http://schemas.openxmlformats.org/drawingml/2006/wordprocessingDrawing" xmlns:w10="urn:schemas-microsoft-com:office:word" xmlns:w="http://schemas.openxmlformats.org/wordprocessingml/2006/main" xmlns:w14="http://schemas.microsoft.com/office/word/2010/wordml" xmlns:w15="http://schemas.microsoft.com/office/word/2012/wordml" xmlns:w16cex="http://schemas.microsoft.com/office/word/2018/wordml/cex" xmlns:w16cid="http://schemas.microsoft.com/office/word/2016/wordml/cid" xmlns:w16="http://schemas.microsoft.com/office/word/2018/wordml" xmlns:w16du="http://schemas.microsoft.com/office/word/2023/wordml/word16du" xmlns:w16sdtdh="http://schemas.microsoft.com/office/word/2020/wordml/sdtdatahash" xmlns:w16se="http://schemas.microsoft.com/office/word/2015/wordml/symex" xmlns:wpg="http://schemas.microsoft.com/office/word/2010/wordprocessingGroup" xmlns:wpi="http://schemas.microsoft.com/office/word/2010/wordprocessingInk" xmlns:wne="http://schemas.microsoft.com/office/word/2006/wordml" xmlns:wps="http://schemas.microsoft.com/office/word/2010/wordprocessingShape" mc:Ignorable="w14 w15 w16se w16cid w16 w16cex w16sdtdh w16du wp14">
-  <w:p/>
-</w:ftr>
 </file>
 
 <file path=word/footnotes.xml><?xml version="1.0" encoding="utf-8"?>
@@ -601,147 +225,6 @@
       <mc:AlternateContent>
         <mc:Choice Requires="wps">
           <w:drawing>
-            <wp:anchor distT="0" distB="0" distL="0" distR="0" simplePos="0" relativeHeight="13312" behindDoc="0" locked="0" layoutInCell="1" allowOverlap="1" wp14:anchorId="79C01CC1" wp14:editId="5A1C141E">
-              <wp:simplePos x="0" y="0"/>
-              <wp:positionH relativeFrom="page">
-                <wp:align>left</wp:align>
-              </wp:positionH>
-              <wp:positionV relativeFrom="page">
-                <wp:align>center</wp:align>
-              </wp:positionV>
-              <wp:extent cx="7645400" cy="1270000"/>
-              <wp:effectExtent l="0" t="0" r="0" b="0"/>
-              <wp:wrapNone/>
-              <wp:docPr id="16" name="Rectangle"/>
-              <wp:cNvGraphicFramePr/>
-              <a:graphic xmlns:a="http://schemas.openxmlformats.org/drawingml/2006/main">
-                <a:graphicData uri="http://schemas.microsoft.com/office/word/2010/wordprocessingShape">
-                  <wps:wsp>
-                    <wps:cNvSpPr/>
-                    <wps:spPr>
-                      <a:xfrm rot="18900000">
-                        <a:off x="0" y="0"/>
-                        <a:ext cx="7645400" cy="1270000"/>
-                      </a:xfrm>
-                      <a:prstGeom prst="rect">
-                        <a:avLst/>
-                      </a:prstGeom>
-                      <a:solidFill>
-                        <a:srgbClr val="FFFFFF">
-                          <a:alpha val="100000"/>
-                        </a:srgbClr>
-                      </a:solidFill>
-                      <a:ln w="12700" cap="flat" cmpd="sng">
-                        <a:noFill/>
-                        <a:prstDash val="solid"/>
-                      </a:ln>
-                    </wps:spPr>
-                    <wps:txbx>
-                      <w:txbxContent>
-                        <w:p>
-                          <w:pPr>
-                            <w:jc w:val="center"/>
-                          </w:pPr>
-                          <w:r>
-                            <w:rPr>
-                              <w:rFonts w:ascii="Calibri" w:eastAsia="Calibri" w:hAnsi="Calibri"/>
-                              <w:color w:val="FF0000"/>
-                              <w:sz w:val="32"/>
-                            </w:rPr>
-                            <w:t xml:space="preserve">Created with a trial version of </w:t>
-                          </w:r>
-                          <w:proofErr w:type="spellStart"/>
-                          <w:r>
-                            <w:rPr>
-                              <w:rFonts w:ascii="Calibri" w:eastAsia="Calibri" w:hAnsi="Calibri"/>
-                              <w:color w:val="FF0000"/>
-                              <w:sz w:val="32"/>
-                            </w:rPr>
-                            <w:t>Syncfusion</w:t>
-                          </w:r>
-                          <w:proofErr w:type="spellEnd"/>
-                          <w:r>
-                            <w:rPr>
-                              <w:rFonts w:ascii="Calibri" w:eastAsia="Calibri" w:hAnsi="Calibri"/>
-                              <w:color w:val="FF0000"/>
-                              <w:sz w:val="32"/>
-                            </w:rPr>
-                            <w:t xml:space="preserve"> Word library</w:t>
-                          </w:r>
-                        </w:p>
-                      </w:txbxContent>
-                    </wps:txbx>
-                    <wps:bodyPr rot="0" spcFirstLastPara="0" vertOverflow="overflow" horzOverflow="overflow" vert="horz" wrap="square" lIns="91440" tIns="45720" rIns="91440" bIns="45720" numCol="1" spcCol="0" rtlCol="0" fromWordArt="0" anchor="t" anchorCtr="0" forceAA="0" compatLnSpc="1">
-                      <a:prstTxWarp prst="textNoShape">
-                        <a:avLst/>
-                      </a:prstTxWarp>
-                      <a:spAutoFit/>
-                    </wps:bodyPr>
-                  </wps:wsp>
-                </a:graphicData>
-              </a:graphic>
-            </wp:anchor>
-          </w:drawing>
-        </mc:Choice>
-        <mc:Fallback>
-          <w:pict>
-            <v:rect w14:anchorId="79C01CC1" id="_x0000_s1027" style="position:absolute;margin-left:0;margin-top:0;width:602pt;height:100pt;rotation:-45;z-index:13312;visibility:visible;mso-wrap-style:square;mso-wrap-distance-left:0;mso-wrap-distance-top:0;mso-wrap-distance-right:0;mso-wrap-distance-bottom:0;mso-position-horizontal:left;mso-position-horizontal-relative:page;mso-position-vertical:center;mso-position-vertical-relative:page;v-text-anchor:top" o:gfxdata="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" stroked="f" strokeweight="1pt">
-              <v:textbox style="mso-fit-shape-to-text:t">
-                <w:txbxContent>
-                  <w:p>
-                    <w:pPr>
-                      <w:jc w:val="center"/>
-                    </w:pPr>
-                    <w:r>
-                      <w:rPr>
-                        <w:rFonts w:ascii="Calibri" w:eastAsia="Calibri" w:hAnsi="Calibri"/>
-                        <w:color w:val="FF0000"/>
-                        <w:sz w:val="32"/>
-                      </w:rPr>
-                      <w:t xml:space="preserve">Created with a trial version of </w:t>
-                    </w:r>
-                    <w:proofErr w:type="spellStart"/>
-                    <w:r>
-                      <w:rPr>
-                        <w:rFonts w:ascii="Calibri" w:eastAsia="Calibri" w:hAnsi="Calibri"/>
-                        <w:color w:val="FF0000"/>
-                        <w:sz w:val="32"/>
-                      </w:rPr>
-                      <w:t>Syncfusion</w:t>
-                    </w:r>
-                    <w:proofErr w:type="spellEnd"/>
-                    <w:r>
-                      <w:rPr>
-                        <w:rFonts w:ascii="Calibri" w:eastAsia="Calibri" w:hAnsi="Calibri"/>
-                        <w:color w:val="FF0000"/>
-                        <w:sz w:val="32"/>
-                      </w:rPr>
-                      <w:t xml:space="preserve"> Word library</w:t>
-                    </w:r>
-                  </w:p>
-                </w:txbxContent>
-              </v:textbox>
-              <w10:wrap anchorx="page" anchory="page"/>
-            </v:rect>
-          </w:pict>
-        </mc:Fallback>
-      </mc:AlternateContent>
-    </w:r>
-  </w:p>
-  <w:p/>
-</w:hdr>
-</file>
-
-<file path=word/header3.xml><?xml version="1.0" encoding="utf-8"?>
-<w:hdr xmlns:wpc="http://schemas.microsoft.com/office/word/2010/wordprocessingCanvas" xmlns:cx="http://schemas.microsoft.com/office/drawing/2014/chartex" xmlns:cx1="http://schemas.microsoft.com/office/drawing/2015/9/8/chartex" xmlns:cx2="http://schemas.microsoft.com/office/drawing/2015/10/21/chartex" xmlns:cx3="http://schemas.microsoft.com/office/drawing/2016/5/9/chartex" xmlns:cx4="http://schemas.microsoft.com/office/drawing/2016/5/10/chartex" xmlns:cx5="http://schemas.microsoft.com/office/drawing/2016/5/11/chartex" xmlns:cx6="http://schemas.microsoft.com/office/drawing/2016/5/12/chartex" xmlns:cx7="http://schemas.microsoft.com/office/drawing/2016/5/13/chartex" xmlns:cx8="http://schemas.microsoft.com/office/drawing/2016/5/14/chartex" xmlns:mc="http://schemas.openxmlformats.org/markup-compatibility/2006" xmlns:aink="http://schemas.microsoft.com/office/drawing/2016/ink" xmlns:am3d="http://schemas.microsoft.com/office/drawing/2017/model3d" xmlns:o="urn:schemas-microsoft-com:office:office" xmlns:oel="http://schemas.microsoft.com/office/2019/extlst" xmlns:r="http://schemas.openxmlformats.org/officeDocument/2006/relationships" xmlns:m="http://schemas.openxmlformats.org/officeDocument/2006/math" xmlns:v="urn:schemas-microsoft-com:vml" xmlns:wp14="http://schemas.microsoft.com/office/word/2010/wordprocessingDrawing" xmlns:wp="http://schemas.openxmlformats.org/drawingml/2006/wordprocessingDrawing" xmlns:w10="urn:schemas-microsoft-com:office:word" xmlns:w="http://schemas.openxmlformats.org/wordprocessingml/2006/main" xmlns:w14="http://schemas.microsoft.com/office/word/2010/wordml" xmlns:w15="http://schemas.microsoft.com/office/word/2012/wordml" xmlns:w16cex="http://schemas.microsoft.com/office/word/2018/wordml/cex" xmlns:w16cid="http://schemas.microsoft.com/office/word/2016/wordml/cid" xmlns:w16="http://schemas.microsoft.com/office/word/2018/wordml" xmlns:w16du="http://schemas.microsoft.com/office/word/2023/wordml/word16du" xmlns:w16sdtdh="http://schemas.microsoft.com/office/word/2020/wordml/sdtdatahash" xmlns:w16se="http://schemas.microsoft.com/office/word/2015/wordml/symex" xmlns:wpg="http://schemas.microsoft.com/office/word/2010/wordprocessingGroup" xmlns:wpi="http://schemas.microsoft.com/office/word/2010/wordprocessingInk" xmlns:wne="http://schemas.microsoft.com/office/word/2006/wordml" xmlns:wps="http://schemas.microsoft.com/office/word/2010/wordprocessingShape" mc:Ignorable="w14 w15 w16se w16cid w16 w16cex w16sdtdh w16du wp14">
-  <w:p>
-    <w:r>
-      <w:rPr>
-        <w:noProof/>
-      </w:rPr>
-      <mc:AlternateContent>
-        <mc:Choice Requires="wps">
-          <w:drawing>
             <wp:anchor distT="0" distB="0" distL="0" distR="0" simplePos="0" relativeHeight="15360" behindDoc="0" locked="0" layoutInCell="1" allowOverlap="1" wp14:anchorId="023CB46B" wp14:editId="6DE22776">
               <wp:simplePos x="0" y="0"/>
               <wp:positionH relativeFrom="page">
@@ -826,7 +309,7 @@
         </mc:Choice>
         <mc:Fallback>
           <w:pict>
-            <v:rect w14:anchorId="023CB46B" id="_x0000_s1028" style="position:absolute;margin-left:0;margin-top:0;width:602pt;height:100pt;rotation:-45;z-index:15360;visibility:visible;mso-wrap-style:square;mso-wrap-distance-left:0;mso-wrap-distance-top:0;mso-wrap-distance-right:0;mso-wrap-distance-bottom:0;mso-position-horizontal:left;mso-position-horizontal-relative:page;mso-position-vertical:center;mso-position-vertical-relative:page;v-text-anchor:top" o:gfxdata="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" stroked="f" strokeweight="1pt">
+            <v:rect w14:anchorId="023CB46B" id="_x0000_s1027" style="position:absolute;margin-left:0;margin-top:0;width:602pt;height:100pt;rotation:-45;z-index:15360;visibility:visible;mso-wrap-style:square;mso-wrap-distance-left:0;mso-wrap-distance-top:0;mso-wrap-distance-right:0;mso-wrap-distance-bottom:0;mso-position-horizontal:left;mso-position-horizontal-relative:page;mso-position-vertical:center;mso-position-vertical-relative:page;v-text-anchor:top" o:gfxdata="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" stroked="f" strokeweight="1pt">
               <v:textbox style="mso-fit-shape-to-text:t">
                 <w:txbxContent>
                   <w:p>

</xml_diff>